<commit_message>
Updated resume to reflect new project.
</commit_message>
<xml_diff>
--- a/Zefeng_Revised_Resume_11-5-19.docx
+++ b/Zefeng_Revised_Resume_11-5-19.docx
@@ -286,7 +286,25 @@
           <w:sz w:val="21"/>
           <w:szCs w:val="21"/>
         </w:rPr>
-        <w:t xml:space="preserve">Overall / Major GPA: </w:t>
+        <w:t xml:space="preserve">Overall </w:t>
+      </w:r>
+      <w:r>
+        <w:rPr>
+          <w:b/>
+          <w:color w:val="000000" w:themeColor="text1"/>
+          <w:sz w:val="21"/>
+          <w:szCs w:val="21"/>
+        </w:rPr>
+        <w:t>|</w:t>
+      </w:r>
+      <w:r>
+        <w:rPr>
+          <w:b/>
+          <w:color w:val="000000" w:themeColor="text1"/>
+          <w:sz w:val="21"/>
+          <w:szCs w:val="21"/>
+        </w:rPr>
+        <w:t xml:space="preserve"> Major GPA: </w:t>
       </w:r>
       <w:r>
         <w:rPr>
@@ -1926,6 +1944,156 @@
     <w:p>
       <w:pPr>
         <w:rPr>
+          <w:bCs/>
+          <w:sz w:val="21"/>
+          <w:szCs w:val="21"/>
+        </w:rPr>
+      </w:pPr>
+      <w:r>
+        <w:rPr>
+          <w:b/>
+          <w:sz w:val="21"/>
+          <w:szCs w:val="21"/>
+        </w:rPr>
+        <w:t xml:space="preserve">Emojify </w:t>
+      </w:r>
+      <w:r>
+        <w:rPr>
+          <w:bCs/>
+          <w:sz w:val="21"/>
+          <w:szCs w:val="21"/>
+        </w:rPr>
+        <w:t>(Google Cloud API, Twilio API, Node.JS)</w:t>
+      </w:r>
+    </w:p>
+    <w:p>
+      <w:pPr>
+        <w:pStyle w:val="ListParagraph"/>
+        <w:numPr>
+          <w:ilvl w:val="0"/>
+          <w:numId w:val="6"/>
+        </w:numPr>
+        <w:rPr>
+          <w:bCs/>
+          <w:sz w:val="21"/>
+          <w:szCs w:val="21"/>
+        </w:rPr>
+      </w:pPr>
+      <w:r>
+        <w:rPr>
+          <w:bCs/>
+          <w:sz w:val="21"/>
+          <w:szCs w:val="21"/>
+        </w:rPr>
+        <w:t>Built a program that translates a text message from English into emojis using Twilio’s Programmable SMS</w:t>
+      </w:r>
+    </w:p>
+    <w:p>
+      <w:pPr>
+        <w:pStyle w:val="ListParagraph"/>
+        <w:numPr>
+          <w:ilvl w:val="0"/>
+          <w:numId w:val="6"/>
+        </w:numPr>
+        <w:rPr>
+          <w:bCs/>
+          <w:sz w:val="21"/>
+          <w:szCs w:val="21"/>
+        </w:rPr>
+      </w:pPr>
+      <w:r>
+        <w:rPr>
+          <w:bCs/>
+          <w:sz w:val="21"/>
+          <w:szCs w:val="21"/>
+        </w:rPr>
+        <w:t>Trained a dataset that classifies content based on custom categories with Google’s AutoML Natural Language API</w:t>
+      </w:r>
+    </w:p>
+    <w:p>
+      <w:pPr>
+        <w:pStyle w:val="ListParagraph"/>
+        <w:numPr>
+          <w:ilvl w:val="0"/>
+          <w:numId w:val="6"/>
+        </w:numPr>
+        <w:rPr>
+          <w:bCs/>
+          <w:sz w:val="21"/>
+          <w:szCs w:val="21"/>
+        </w:rPr>
+      </w:pPr>
+      <w:r>
+        <w:rPr>
+          <w:bCs/>
+          <w:sz w:val="21"/>
+          <w:szCs w:val="21"/>
+        </w:rPr>
+        <w:t>Developed code</w:t>
+      </w:r>
+      <w:r>
+        <w:rPr>
+          <w:bCs/>
+          <w:sz w:val="21"/>
+          <w:szCs w:val="21"/>
+        </w:rPr>
+        <w:t xml:space="preserve"> using Node</w:t>
+      </w:r>
+      <w:r>
+        <w:rPr>
+          <w:bCs/>
+          <w:sz w:val="21"/>
+          <w:szCs w:val="21"/>
+        </w:rPr>
+        <w:t xml:space="preserve"> to integrate the Twilio API and </w:t>
+      </w:r>
+      <w:r>
+        <w:rPr>
+          <w:bCs/>
+          <w:sz w:val="21"/>
+          <w:szCs w:val="21"/>
+        </w:rPr>
+        <w:t>send</w:t>
+      </w:r>
+      <w:r>
+        <w:rPr>
+          <w:bCs/>
+          <w:sz w:val="21"/>
+          <w:szCs w:val="21"/>
+        </w:rPr>
+        <w:t xml:space="preserve"> responses based on </w:t>
+      </w:r>
+      <w:r>
+        <w:rPr>
+          <w:bCs/>
+          <w:sz w:val="21"/>
+          <w:szCs w:val="21"/>
+        </w:rPr>
+        <w:t xml:space="preserve">the result of </w:t>
+      </w:r>
+      <w:bookmarkStart w:id="0" w:name="_GoBack"/>
+      <w:bookmarkEnd w:id="0"/>
+      <w:r>
+        <w:rPr>
+          <w:bCs/>
+          <w:sz w:val="21"/>
+          <w:szCs w:val="21"/>
+        </w:rPr>
+        <w:t>a Python script</w:t>
+      </w:r>
+    </w:p>
+    <w:p>
+      <w:pPr>
+        <w:rPr>
+          <w:bCs/>
+          <w:sz w:val="21"/>
+          <w:szCs w:val="21"/>
+        </w:rPr>
+      </w:pPr>
+    </w:p>
+    <w:p>
+      <w:pPr>
+        <w:rPr>
           <w:sz w:val="21"/>
           <w:szCs w:val="21"/>
         </w:rPr>
@@ -2149,226 +2317,36 @@
     </w:p>
     <w:p>
       <w:pPr>
-        <w:ind w:left="360"/>
-        <w:rPr>
-          <w:sz w:val="21"/>
-          <w:szCs w:val="21"/>
-        </w:rPr>
-      </w:pPr>
-    </w:p>
-    <w:p>
-      <w:pPr>
-        <w:rPr>
-          <w:sz w:val="21"/>
-          <w:szCs w:val="21"/>
-        </w:rPr>
-      </w:pPr>
-      <w:r>
+        <w:rPr>
+          <w:sz w:val="21"/>
+          <w:szCs w:val="21"/>
+        </w:rPr>
+      </w:pPr>
+    </w:p>
+    <w:p>
+      <w:pPr>
         <w:rPr>
           <w:b/>
-          <w:sz w:val="21"/>
-          <w:szCs w:val="21"/>
-        </w:rPr>
-        <w:t xml:space="preserve">ExCELlence – The Easy Animator </w:t>
-      </w:r>
-      <w:r>
-        <w:rPr>
-          <w:sz w:val="21"/>
-          <w:szCs w:val="21"/>
-        </w:rPr>
-        <w:t>(</w:t>
-      </w:r>
-      <w:r>
-        <w:rPr>
-          <w:sz w:val="21"/>
-          <w:szCs w:val="21"/>
-        </w:rPr>
-        <w:t>Java</w:t>
-      </w:r>
-      <w:r>
-        <w:rPr>
-          <w:sz w:val="21"/>
-          <w:szCs w:val="21"/>
-        </w:rPr>
-        <w:t>)</w:t>
-      </w:r>
-      <w:r>
-        <w:rPr>
-          <w:sz w:val="21"/>
-          <w:szCs w:val="21"/>
-        </w:rPr>
-        <w:tab/>
-      </w:r>
-      <w:r>
-        <w:rPr>
-          <w:sz w:val="21"/>
-          <w:szCs w:val="21"/>
-        </w:rPr>
-        <w:tab/>
-      </w:r>
-      <w:r>
-        <w:rPr>
-          <w:sz w:val="21"/>
-          <w:szCs w:val="21"/>
-        </w:rPr>
-        <w:tab/>
-      </w:r>
-      <w:r>
-        <w:rPr>
-          <w:sz w:val="21"/>
-          <w:szCs w:val="21"/>
-        </w:rPr>
-        <w:tab/>
-      </w:r>
-      <w:r>
-        <w:rPr>
-          <w:sz w:val="21"/>
-          <w:szCs w:val="21"/>
-        </w:rPr>
-        <w:tab/>
-      </w:r>
-      <w:r>
-        <w:rPr>
-          <w:sz w:val="21"/>
-          <w:szCs w:val="21"/>
-        </w:rPr>
-        <w:tab/>
-      </w:r>
-      <w:r>
-        <w:rPr>
-          <w:sz w:val="21"/>
-          <w:szCs w:val="21"/>
-        </w:rPr>
-        <w:tab/>
-        <w:t xml:space="preserve">           </w:t>
-      </w:r>
-    </w:p>
-    <w:p>
-      <w:pPr>
-        <w:pStyle w:val="ListParagraph"/>
-        <w:numPr>
-          <w:ilvl w:val="0"/>
-          <w:numId w:val="3"/>
-        </w:numPr>
-        <w:rPr>
-          <w:sz w:val="21"/>
-          <w:szCs w:val="21"/>
-        </w:rPr>
-      </w:pPr>
-      <w:r>
-        <w:rPr>
-          <w:sz w:val="21"/>
-          <w:szCs w:val="21"/>
-        </w:rPr>
-        <w:t>Created a program that allows a user to input instructions and returns an animation either in textual form, as an SVG file, or as a visual representation using Java’s Swing library</w:t>
-      </w:r>
-    </w:p>
-    <w:p>
-      <w:pPr>
-        <w:pStyle w:val="ListParagraph"/>
-        <w:numPr>
-          <w:ilvl w:val="0"/>
-          <w:numId w:val="3"/>
-        </w:numPr>
-        <w:rPr>
-          <w:sz w:val="21"/>
-          <w:szCs w:val="21"/>
-        </w:rPr>
-      </w:pPr>
-      <w:r>
-        <w:rPr>
-          <w:sz w:val="21"/>
-          <w:szCs w:val="21"/>
-        </w:rPr>
-        <w:t xml:space="preserve">Added functionality that </w:t>
-      </w:r>
-      <w:r>
-        <w:rPr>
-          <w:sz w:val="21"/>
-          <w:szCs w:val="21"/>
-        </w:rPr>
-        <w:t>gives</w:t>
-      </w:r>
-      <w:r>
-        <w:rPr>
-          <w:sz w:val="21"/>
-          <w:szCs w:val="21"/>
-        </w:rPr>
-        <w:t xml:space="preserve"> the user</w:t>
-      </w:r>
-      <w:r>
-        <w:rPr>
-          <w:sz w:val="21"/>
-          <w:szCs w:val="21"/>
-        </w:rPr>
-        <w:t xml:space="preserve"> the ability</w:t>
-      </w:r>
-      <w:r>
-        <w:rPr>
-          <w:sz w:val="21"/>
-          <w:szCs w:val="21"/>
-        </w:rPr>
-        <w:t xml:space="preserve"> to scroll through the animation, pause/play, loop, etc</w:t>
-      </w:r>
-    </w:p>
-    <w:p>
-      <w:pPr>
-        <w:pStyle w:val="ListParagraph"/>
-        <w:numPr>
-          <w:ilvl w:val="0"/>
-          <w:numId w:val="3"/>
-        </w:numPr>
-        <w:rPr>
-          <w:sz w:val="21"/>
-          <w:szCs w:val="21"/>
-        </w:rPr>
-      </w:pPr>
-      <w:r>
-        <w:rPr>
-          <w:sz w:val="21"/>
-          <w:szCs w:val="21"/>
-        </w:rPr>
-        <w:t xml:space="preserve">Organized the project using the MVC structure to ensure loose coupling and focus on </w:t>
-      </w:r>
-      <w:r>
-        <w:rPr>
-          <w:sz w:val="21"/>
-          <w:szCs w:val="21"/>
-        </w:rPr>
-        <w:t>object-oriented</w:t>
-      </w:r>
-      <w:r>
-        <w:rPr>
-          <w:sz w:val="21"/>
-          <w:szCs w:val="21"/>
-        </w:rPr>
-        <w:t xml:space="preserve"> principles</w:t>
-      </w:r>
-    </w:p>
-    <w:p>
-      <w:pPr>
+          <w:bCs/>
+          <w:sz w:val="21"/>
+          <w:szCs w:val="21"/>
+        </w:rPr>
+      </w:pPr>
+    </w:p>
+    <w:p>
+      <w:pPr>
+        <w:rPr>
+          <w:sz w:val="21"/>
+          <w:szCs w:val="21"/>
+        </w:rPr>
+      </w:pPr>
+      <w:r>
         <w:rPr>
           <w:b/>
           <w:bCs/>
           <w:sz w:val="21"/>
           <w:szCs w:val="21"/>
         </w:rPr>
-      </w:pPr>
-    </w:p>
-    <w:p>
-      <w:pPr>
-        <w:rPr>
-          <w:sz w:val="21"/>
-          <w:szCs w:val="21"/>
-        </w:rPr>
-      </w:pPr>
-      <w:r>
-        <w:rPr>
-          <w:b/>
-          <w:bCs/>
-          <w:sz w:val="21"/>
-          <w:szCs w:val="21"/>
-        </w:rPr>
         <w:t>Interests:</w:t>
       </w:r>
       <w:r>
@@ -2383,10 +2361,8 @@
           <w:sz w:val="21"/>
           <w:szCs w:val="21"/>
         </w:rPr>
-        <w:t>competitive programming, eSports,  poker</w:t>
-      </w:r>
-      <w:bookmarkStart w:id="0" w:name="_GoBack"/>
-      <w:bookmarkEnd w:id="0"/>
+        <w:t>competitive programming, eSports, poker</w:t>
+      </w:r>
     </w:p>
     <w:sectPr>
       <w:pgSz w:w="12240" w:h="15840"/>

</xml_diff>